<commit_message>
new update added - minor corrections
</commit_message>
<xml_diff>
--- a/MyNotes/OriginalDocs/AWS TRAINING NOTES - Part C.docx
+++ b/MyNotes/OriginalDocs/AWS TRAINING NOTES - Part C.docx
@@ -383,7 +383,25 @@
                 <w:noProof/>
                 <w:lang w:val="en-US"/>
               </w:rPr>
-              <w:t>AWS Service – API Gateway</w:t>
+              <w:t>AWS Service – API Gate</w:t>
+            </w:r>
+            <w:r>
+              <w:rPr>
+                <w:rStyle w:val="Hyperlink"/>
+                <w:b/>
+                <w:noProof/>
+                <w:lang w:val="en-US"/>
+              </w:rPr>
+              <w:t>w</w:t>
+            </w:r>
+            <w:r>
+              <w:rPr>
+                <w:rStyle w:val="Hyperlink"/>
+                <w:b/>
+                <w:noProof/>
+                <w:lang w:val="en-US"/>
+              </w:rPr>
+              <w:t>ay</w:t>
             </w:r>
             <w:r>
               <w:rPr>
@@ -815,25 +833,7 @@
                 <w:noProof/>
                 <w:lang w:val="en-US"/>
               </w:rPr>
-              <w:t>AWS Service – Dynam</w:t>
-            </w:r>
-            <w:r>
-              <w:rPr>
-                <w:rStyle w:val="Hyperlink"/>
-                <w:b/>
-                <w:noProof/>
-                <w:lang w:val="en-US"/>
-              </w:rPr>
-              <w:t>o</w:t>
-            </w:r>
-            <w:r>
-              <w:rPr>
-                <w:rStyle w:val="Hyperlink"/>
-                <w:b/>
-                <w:noProof/>
-                <w:lang w:val="en-US"/>
-              </w:rPr>
-              <w:t>DB</w:t>
+              <w:t>AWS Service – DynamoDB</w:t>
             </w:r>
             <w:r>
               <w:rPr>
@@ -8847,7 +8847,14 @@
         <w:rPr>
           <w:lang w:val="en-US"/>
         </w:rPr>
-        <w:t xml:space="preserve"> is a collection of the resources and method that are integrated with the backend HTTP endpoint, AWS lambda function &amp; other AWS </w:t>
+        <w:t xml:space="preserve"> </w:t>
+      </w:r>
+      <w:bookmarkStart w:id="5" w:name="_GoBack"/>
+      <w:r>
+        <w:rPr>
+          <w:lang w:val="en-US"/>
+        </w:rPr>
+        <w:t xml:space="preserve">is a collection of the resources and method that are integrated with the backend HTTP endpoint, AWS lambda function &amp; other AWS </w:t>
       </w:r>
       <w:r>
         <w:rPr>
@@ -8856,6 +8863,7 @@
         <w:t>services.</w:t>
       </w:r>
     </w:p>
+    <w:bookmarkEnd w:id="5"/>
     <w:p>
       <w:pPr>
         <w:pStyle w:val="ListParagraph"/>
@@ -9550,7 +9558,7 @@
           <w:lang w:val="en-US"/>
         </w:rPr>
       </w:pPr>
-      <w:bookmarkStart w:id="5" w:name="_Toc19973580"/>
+      <w:bookmarkStart w:id="6" w:name="_Toc19973580"/>
       <w:r>
         <w:rPr>
           <w:b/>
@@ -9558,7 +9566,7 @@
         </w:rPr>
         <w:t>AWS Service – AWS Lambda</w:t>
       </w:r>
-      <w:bookmarkEnd w:id="5"/>
+      <w:bookmarkEnd w:id="6"/>
       <w:r>
         <w:rPr>
           <w:b/>
@@ -10147,6 +10155,7 @@
         </w:numPr>
       </w:pPr>
       <w:r>
+        <w:lastRenderedPageBreak/>
         <w:t xml:space="preserve">AWS Lambda scaling </w:t>
       </w:r>
     </w:p>
@@ -10926,7 +10935,7 @@
           <w:lang w:val="en-US"/>
         </w:rPr>
       </w:pPr>
-      <w:bookmarkStart w:id="6" w:name="_Toc19973581"/>
+      <w:bookmarkStart w:id="7" w:name="_Toc19973581"/>
       <w:r>
         <w:rPr>
           <w:b/>
@@ -10934,7 +10943,7 @@
         </w:rPr>
         <w:t>AWS Service – Redshift</w:t>
       </w:r>
-      <w:bookmarkEnd w:id="6"/>
+      <w:bookmarkEnd w:id="7"/>
       <w:r>
         <w:rPr>
           <w:b/>
@@ -11871,7 +11880,7 @@
           <w:lang w:val="en-US"/>
         </w:rPr>
       </w:pPr>
-      <w:bookmarkStart w:id="7" w:name="_Toc19973582"/>
+      <w:bookmarkStart w:id="8" w:name="_Toc19973582"/>
       <w:r>
         <w:rPr>
           <w:b/>
@@ -11879,7 +11888,7 @@
         </w:rPr>
         <w:t>AWS Service – Kinesis</w:t>
       </w:r>
-      <w:bookmarkEnd w:id="7"/>
+      <w:bookmarkEnd w:id="8"/>
       <w:r>
         <w:rPr>
           <w:b/>
@@ -13026,7 +13035,7 @@
           <w:lang w:val="en-US"/>
         </w:rPr>
       </w:pPr>
-      <w:bookmarkStart w:id="8" w:name="_Toc19973583"/>
+      <w:bookmarkStart w:id="9" w:name="_Toc19973583"/>
       <w:r>
         <w:rPr>
           <w:b/>
@@ -13035,7 +13044,7 @@
         <w:lastRenderedPageBreak/>
         <w:t>AWS Service – EMR (Elastic Map Reduce)</w:t>
       </w:r>
-      <w:bookmarkEnd w:id="8"/>
+      <w:bookmarkEnd w:id="9"/>
       <w:r>
         <w:rPr>
           <w:b/>
@@ -13237,7 +13246,7 @@
           <w:lang w:val="en-US"/>
         </w:rPr>
       </w:pPr>
-      <w:bookmarkStart w:id="9" w:name="_Toc19973584"/>
+      <w:bookmarkStart w:id="10" w:name="_Toc19973584"/>
       <w:r>
         <w:rPr>
           <w:b/>
@@ -13245,7 +13254,7 @@
         </w:rPr>
         <w:t>AWS Service – SQS</w:t>
       </w:r>
-      <w:bookmarkEnd w:id="9"/>
+      <w:bookmarkEnd w:id="10"/>
       <w:r>
         <w:rPr>
           <w:b/>
@@ -14490,7 +14499,7 @@
           <w:lang w:val="en-US"/>
         </w:rPr>
       </w:pPr>
-      <w:bookmarkStart w:id="10" w:name="_Toc19973585"/>
+      <w:bookmarkStart w:id="11" w:name="_Toc19973585"/>
       <w:r>
         <w:rPr>
           <w:b/>
@@ -14498,7 +14507,7 @@
         </w:rPr>
         <w:t>AWS Service – DynamoDB</w:t>
       </w:r>
-      <w:bookmarkEnd w:id="10"/>
+      <w:bookmarkEnd w:id="11"/>
       <w:r>
         <w:rPr>
           <w:b/>
@@ -14943,8 +14952,6 @@
           <w:highlight w:val="cyan"/>
         </w:rPr>
       </w:pPr>
-      <w:bookmarkStart w:id="11" w:name="_GoBack"/>
-      <w:bookmarkEnd w:id="11"/>
       <w:r>
         <w:rPr>
           <w:highlight w:val="cyan"/>
@@ -15386,10 +15393,7 @@
         <w:t xml:space="preserve"> (GSI</w:t>
       </w:r>
       <w:r>
-        <w:t xml:space="preserve">): </w:t>
-      </w:r>
-      <w:r>
-        <w:t xml:space="preserve">Are the secondary key which have different partition key then the parent table, they can be added at any time and have their own provisioned throughput. They are faster, flexible and comes with additional cost AND supports </w:t>
+        <w:t xml:space="preserve">): Are the secondary key which have different partition key then the parent table, they can be added at any time and have their own provisioned throughput. They are faster, flexible and comes with additional cost AND supports </w:t>
       </w:r>
       <w:r>
         <w:rPr>
@@ -15598,14 +15602,7 @@
           <w:b/>
           <w:bCs/>
         </w:rPr>
-        <w:t xml:space="preserve">Dynamo DB </w:t>
-      </w:r>
-      <w:r>
-        <w:rPr>
-          <w:b/>
-          <w:bCs/>
-        </w:rPr>
-        <w:t>Accelerator (</w:t>
+        <w:t>Dynamo DB Accelerator (</w:t>
       </w:r>
       <w:r>
         <w:rPr>
@@ -19780,9 +19777,17 @@
       </w:pPr>
       <w:r>
         <w:rPr>
-          <w:lang w:val="en-US"/>
-        </w:rPr>
-        <w:t xml:space="preserve">Volume Gateway: Volume gateway </w:t>
+          <w:b/>
+          <w:bCs/>
+          <w:lang w:val="en-US"/>
+        </w:rPr>
+        <w:t>Volume Gateway</w:t>
+      </w:r>
+      <w:r>
+        <w:rPr>
+          <w:lang w:val="en-US"/>
+        </w:rPr>
+        <w:t xml:space="preserve">: Volume gateway </w:t>
       </w:r>
       <w:r>
         <w:rPr>
@@ -29385,7 +29390,7 @@
 </file>
 
 <file path=customXml/itemProps1.xml><?xml version="1.0" encoding="utf-8"?>
-<ds:datastoreItem xmlns:ds="http://schemas.openxmlformats.org/officeDocument/2006/customXml" ds:itemID="{8EFB855C-4278-4E9A-9BFB-E54307228A4E}">
+<ds:datastoreItem xmlns:ds="http://schemas.openxmlformats.org/officeDocument/2006/customXml" ds:itemID="{F59E7EF0-4FA6-479E-BEBC-6B4251A51311}">
   <ds:schemaRefs>
     <ds:schemaRef ds:uri="http://schemas.openxmlformats.org/officeDocument/2006/bibliography"/>
   </ds:schemaRefs>

</xml_diff>